<commit_message>
Handle comments from Kaley (docx comments)
</commit_message>
<xml_diff>
--- a/Drafts/Spring Semester Submissions/Second Draft/Comments for Collins Kariuki.docx
+++ b/Drafts/Spring Semester Submissions/Second Draft/Comments for Collins Kariuki.docx
@@ -47,8 +47,14 @@
     <w:p>
       <w:pPr>
         <w:jc w:val="both"/>
-      </w:pPr>
-      <w:r>
+        <w:rPr>
+          <w:strike/>
+        </w:rPr>
+      </w:pPr>
+      <w:r>
+        <w:rPr>
+          <w:strike/>
+        </w:rPr>
         <w:t>-You used a few terms in the latter sections (1.3-1.5) that would have benefitted from a brief definition for a non-expert, for example, “chirped photonic crystals” and “convection shields.”</w:t>
       </w:r>
     </w:p>
@@ -60,16 +66,26 @@
     <w:p>
       <w:pPr>
         <w:jc w:val="both"/>
-      </w:pPr>
-      <w:r>
+        <w:rPr>
+          <w:strike/>
+        </w:rPr>
+      </w:pPr>
+      <w:r>
+        <w:rPr>
+          <w:strike/>
+        </w:rPr>
         <w:t xml:space="preserve">-I think you missed a small opportunity to re-focus your reader at the end of section 1.3. After the list of PDRC types, you could explicitly state which type(s) you are concerned with in this </w:t>
       </w:r>
-      <w:proofErr w:type="gramStart"/>
-      <w:r>
-        <w:t>thesis</w:t>
-      </w:r>
-      <w:proofErr w:type="gramEnd"/>
-      <w:r>
+      <w:r>
+        <w:rPr>
+          <w:strike/>
+        </w:rPr>
+        <w:t>thesis,</w:t>
+      </w:r>
+      <w:r>
+        <w:rPr>
+          <w:strike/>
+        </w:rPr>
         <w:t xml:space="preserve"> so the reader knows what to expect looking ahead.</w:t>
       </w:r>
     </w:p>
@@ -104,7 +120,21 @@
         <w:jc w:val="both"/>
       </w:pPr>
       <w:r>
-        <w:t>-In a chapter so wide-ranging, an initial outline, or a small reminder between sections, would keep readers focused on your main point.</w:t>
+        <w:t xml:space="preserve">-In a chapter so wide-ranging, an initial outline, or a small reminder between sections, would keep readers focused on your main </w:t>
+      </w:r>
+      <w:commentRangeStart w:id="0"/>
+      <w:r>
+        <w:t>point</w:t>
+      </w:r>
+      <w:commentRangeEnd w:id="0"/>
+      <w:r>
+        <w:rPr>
+          <w:rStyle w:val="CommentReference"/>
+        </w:rPr>
+        <w:commentReference w:id="0"/>
+      </w:r>
+      <w:r>
+        <w:t>.</w:t>
       </w:r>
     </w:p>
     <w:p>
@@ -123,19 +153,39 @@
         <w:t xml:space="preserve">physical </w:t>
       </w:r>
       <w:r>
-        <w:t>origin of that dependence.</w:t>
-      </w:r>
-    </w:p>
-    <w:p>
-      <w:pPr>
-        <w:jc w:val="both"/>
-      </w:pPr>
-    </w:p>
-    <w:p>
-      <w:pPr>
-        <w:jc w:val="both"/>
-      </w:pPr>
-      <w:r>
+        <w:t xml:space="preserve">origin of that </w:t>
+      </w:r>
+      <w:commentRangeStart w:id="1"/>
+      <w:r>
+        <w:t>dependence</w:t>
+      </w:r>
+      <w:commentRangeEnd w:id="1"/>
+      <w:r>
+        <w:rPr>
+          <w:rStyle w:val="CommentReference"/>
+        </w:rPr>
+        <w:commentReference w:id="1"/>
+      </w:r>
+      <w:r>
+        <w:t>.</w:t>
+      </w:r>
+    </w:p>
+    <w:p>
+      <w:pPr>
+        <w:jc w:val="both"/>
+      </w:pPr>
+    </w:p>
+    <w:p>
+      <w:pPr>
+        <w:jc w:val="both"/>
+        <w:rPr>
+          <w:strike/>
+        </w:rPr>
+      </w:pPr>
+      <w:r>
+        <w:rPr>
+          <w:strike/>
+        </w:rPr>
         <w:t>-Likewise, an explicit mention of the λ dependence of R for dielectric mirrors would have served to re-focus your reader on your overall goal of optimizing R(λ) over a wide visible-IR spectrum.</w:t>
       </w:r>
     </w:p>
@@ -159,16 +209,25 @@
       <w:r>
         <w:t xml:space="preserve">The format of this chapter is perfect for training future members of Janice’s lab in how to use COMSOL. However, for a thesis, I’m not sure the COMSOL menu screenshots were the most informative way to present your exploration of the program. I’d recommend focusing on points in the model-building process where a critical physical parameter </w:t>
       </w:r>
-      <w:proofErr w:type="gramStart"/>
-      <w:r>
-        <w:t>has to</w:t>
-      </w:r>
-      <w:proofErr w:type="gramEnd"/>
+      <w:r>
+        <w:t>must</w:t>
+      </w:r>
       <w:r>
         <w:t xml:space="preserve"> be selected or defined and finding some way (perhaps a flow chart like the first figure in the chapter) to emphasize those decisions</w:t>
       </w:r>
       <w:r>
-        <w:t xml:space="preserve"> in the figures</w:t>
+        <w:t xml:space="preserve"> in the </w:t>
+      </w:r>
+      <w:commentRangeStart w:id="2"/>
+      <w:r>
+        <w:t>figures</w:t>
+      </w:r>
+      <w:commentRangeEnd w:id="2"/>
+      <w:r>
+        <w:rPr>
+          <w:rStyle w:val="CommentReference"/>
+        </w:rPr>
+        <w:commentReference w:id="2"/>
       </w:r>
       <w:r>
         <w:t>.</w:t>
@@ -201,11 +260,9 @@
       <w:r>
         <w:t xml:space="preserve"> </w:t>
       </w:r>
-      <w:proofErr w:type="gramStart"/>
-      <w:r>
-        <w:t>final result</w:t>
-      </w:r>
-      <w:proofErr w:type="gramEnd"/>
+      <w:r>
+        <w:t>result</w:t>
+      </w:r>
       <w:r>
         <w:t xml:space="preserve"> is necessary to validate the training exercise, regardless of whether this is used as training for future students or not.</w:t>
       </w:r>
@@ -227,7 +284,21 @@
         <w:t xml:space="preserve">Finally, </w:t>
       </w:r>
       <w:r>
-        <w:t>I’d recommend avoiding the second person in technical writing. You drift into sentences of the structure “You do this,” which makes sense in a protocol, but discursive technical writing favors first or third person.</w:t>
+        <w:t xml:space="preserve">I’d recommend avoiding the second person in technical writing. You drift into sentences of the structure “You do this,” which makes sense in a protocol, but discursive technical writing favors first or third </w:t>
+      </w:r>
+      <w:commentRangeStart w:id="3"/>
+      <w:r>
+        <w:t>person</w:t>
+      </w:r>
+      <w:commentRangeEnd w:id="3"/>
+      <w:r>
+        <w:rPr>
+          <w:rStyle w:val="CommentReference"/>
+        </w:rPr>
+        <w:commentReference w:id="3"/>
+      </w:r>
+      <w:r>
+        <w:t>.</w:t>
       </w:r>
     </w:p>
     <w:p>
@@ -250,11 +321,9 @@
       <w:r>
         <w:t xml:space="preserve">I appreciated Janice’s comment on a different thesis that “no good deed goes unpunished” </w:t>
       </w:r>
-      <w:proofErr w:type="gramStart"/>
-      <w:r>
-        <w:t>with regard to</w:t>
-      </w:r>
-      <w:proofErr w:type="gramEnd"/>
+      <w:r>
+        <w:t>regarding</w:t>
+      </w:r>
       <w:r>
         <w:t xml:space="preserve"> theses: because you presented your results so clearly, I have many follow-up questions!</w:t>
       </w:r>
@@ -269,7 +338,40 @@
         <w:jc w:val="both"/>
       </w:pPr>
       <w:r>
-        <w:t>-First, there is a small issue on pg. 54, where you have left a few paragraphs unfinished. I’d recommend completing those before sending your thesis off to be printed. I also found the switch between numerical and alphabetical indexing (1-3 vs a-c) in section 4.1.2 mildly confusing.</w:t>
+        <w:rPr>
+          <w:strike/>
+        </w:rPr>
+        <w:t>-First, there is a small issue on pg. 54, where you have left a few paragraphs unfinished. I’d recommend completing those before sending your thesis off to be printed</w:t>
+      </w:r>
+      <w:r>
+        <w:t>.</w:t>
+      </w:r>
+    </w:p>
+    <w:p>
+      <w:pPr>
+        <w:jc w:val="both"/>
+      </w:pPr>
+    </w:p>
+    <w:p>
+      <w:pPr>
+        <w:jc w:val="both"/>
+      </w:pPr>
+      <w:r>
+        <w:t xml:space="preserve">I also found the switch between numerical and alphabetical indexing (1-3 vs a-c) in section 4.1.2 mildly </w:t>
+      </w:r>
+      <w:commentRangeStart w:id="4"/>
+      <w:r>
+        <w:t>confusing</w:t>
+      </w:r>
+      <w:commentRangeEnd w:id="4"/>
+      <w:r>
+        <w:rPr>
+          <w:rStyle w:val="CommentReference"/>
+        </w:rPr>
+        <w:commentReference w:id="4"/>
+      </w:r>
+      <w:r>
+        <w:t>.</w:t>
       </w:r>
     </w:p>
     <w:p>
@@ -287,14 +389,28 @@
     </w:p>
     <w:p>
       <w:pPr>
+        <w:jc w:val="both"/>
+      </w:pPr>
+    </w:p>
+    <w:p>
+      <w:pPr>
         <w:ind w:firstLine="720"/>
         <w:jc w:val="both"/>
+        <w:rPr>
+          <w:strike/>
+        </w:rPr>
       </w:pPr>
       <w:r>
         <w:t>-</w:t>
       </w:r>
       <w:r>
-        <w:t>For example, after the discussion of angle of incidence in the theoretical chapter, I wondered why you didn’t vary the angle of incidence in Figures 4.4 and following. At minimum, I’d recommend stating the angle of incidence you chose to model; I could not find that in the discussion, though it’s possible I missed it.</w:t>
+        <w:t xml:space="preserve">For example, after the discussion of angle of incidence in the theoretical chapter, I wondered why you didn’t vary the angle of incidence in Figures 4.4 and following. </w:t>
+      </w:r>
+      <w:r>
+        <w:rPr>
+          <w:strike/>
+        </w:rPr>
+        <w:t>At minimum, I’d recommend stating the angle of incidence you chose to model; I could not find that in the discussion, though it’s possible I missed it.</w:t>
       </w:r>
     </w:p>
     <w:p>
@@ -333,20 +449,43 @@
         <w:t>remains</w:t>
       </w:r>
       <w:r>
-        <w:t xml:space="preserve"> helpful to explain the choices you’ve made.</w:t>
-      </w:r>
-    </w:p>
-    <w:p>
-      <w:pPr>
-        <w:jc w:val="both"/>
-      </w:pPr>
-    </w:p>
-    <w:p>
-      <w:pPr>
-        <w:jc w:val="both"/>
-      </w:pPr>
-      <w:r>
-        <w:t>-It looks to me like the spectrum in Fig. 4.21 is dominated by the reflectance of the Ag layer. It made me wonder why PDMS was added at all, or whether you modeled the reflectance of the PDMS alone? This result would have benefited from interpretation (perhaps the PDMS is only meant to protect the Ag, for example</w:t>
+        <w:t xml:space="preserve"> helpful to explain the choices you’ve </w:t>
+      </w:r>
+      <w:commentRangeStart w:id="5"/>
+      <w:r>
+        <w:t>made</w:t>
+      </w:r>
+      <w:commentRangeEnd w:id="5"/>
+      <w:r>
+        <w:rPr>
+          <w:rStyle w:val="CommentReference"/>
+        </w:rPr>
+        <w:commentReference w:id="5"/>
+      </w:r>
+      <w:r>
+        <w:t>.</w:t>
+      </w:r>
+    </w:p>
+    <w:p>
+      <w:pPr>
+        <w:jc w:val="both"/>
+      </w:pPr>
+    </w:p>
+    <w:p>
+      <w:pPr>
+        <w:jc w:val="both"/>
+      </w:pPr>
+      <w:r>
+        <w:t>-</w:t>
+      </w:r>
+      <w:r>
+        <w:rPr>
+          <w:strike/>
+        </w:rPr>
+        <w:t>It looks to me like the spectrum in Fig. 4.21 is dominated by the reflectance of the Ag layer. It made me wonder why PDMS was added at all, or whether you modeled the reflectance of the PDMS alone? This result would have benefited from interpretation</w:t>
+      </w:r>
+      <w:r>
+        <w:t xml:space="preserve"> (perhaps the PDMS is only meant to protect the Ag, for example</w:t>
       </w:r>
       <w:r>
         <w:t>, and the goal was to show that it minimally impacted the reflectance</w:t>
@@ -363,11 +502,20 @@
     <w:p>
       <w:pPr>
         <w:jc w:val="both"/>
-      </w:pPr>
-      <w:r>
+        <w:rPr>
+          <w:strike/>
+        </w:rPr>
+      </w:pPr>
+      <w:r>
+        <w:rPr>
+          <w:strike/>
+        </w:rPr>
         <w:t xml:space="preserve">-In the appendix, you advised that a coarse mesh should be used to simulate large volumes with a reasonable amount of processing power. But if you are interested in “phenomena occurring at the nanometer length scale,” wouldn’t it be better to use a finer mesh and sacrifice bulk volume? </w:t>
       </w:r>
       <w:r>
+        <w:rPr>
+          <w:strike/>
+        </w:rPr>
         <w:t>I missed the justification for why to prioritize one solution over the other.</w:t>
       </w:r>
     </w:p>
@@ -379,6 +527,146 @@
     </w:sectPr>
   </w:body>
 </w:document>
+</file>
+
+<file path=word/comments.xml><?xml version="1.0" encoding="utf-8"?>
+<w:comments xmlns:wpc="http://schemas.microsoft.com/office/word/2010/wordprocessingCanvas" xmlns:cx="http://schemas.microsoft.com/office/drawing/2014/chartex" xmlns:cx1="http://schemas.microsoft.com/office/drawing/2015/9/8/chartex" xmlns:cx2="http://schemas.microsoft.com/office/drawing/2015/10/21/chartex" xmlns:cx3="http://schemas.microsoft.com/office/drawing/2016/5/9/chartex" xmlns:cx4="http://schemas.microsoft.com/office/drawing/2016/5/10/chartex" xmlns:cx5="http://schemas.microsoft.com/office/drawing/2016/5/11/chartex" xmlns:cx6="http://schemas.microsoft.com/office/drawing/2016/5/12/chartex" xmlns:cx7="http://schemas.microsoft.com/office/drawing/2016/5/13/chartex" xmlns:cx8="http://schemas.microsoft.com/office/drawing/2016/5/14/chartex" xmlns:mc="http://schemas.openxmlformats.org/markup-compatibility/2006" xmlns:aink="http://schemas.microsoft.com/office/drawing/2016/ink" xmlns:am3d="http://schemas.microsoft.com/office/drawing/2017/model3d" xmlns:o="urn:schemas-microsoft-com:office:office" xmlns:oel="http://schemas.microsoft.com/office/2019/extlst" xmlns:r="http://schemas.openxmlformats.org/officeDocument/2006/relationships" xmlns:m="http://schemas.openxmlformats.org/officeDocument/2006/math" xmlns:v="urn:schemas-microsoft-com:vml" xmlns:wp14="http://schemas.microsoft.com/office/word/2010/wordprocessingDrawing" xmlns:wp="http://schemas.openxmlformats.org/drawingml/2006/wordprocessingDrawing" xmlns:w10="urn:schemas-microsoft-com:office:word" xmlns:w="http://schemas.openxmlformats.org/wordprocessingml/2006/main" xmlns:w14="http://schemas.microsoft.com/office/word/2010/wordml" xmlns:w15="http://schemas.microsoft.com/office/word/2012/wordml" xmlns:w16cex="http://schemas.microsoft.com/office/word/2018/wordml/cex" xmlns:w16cid="http://schemas.microsoft.com/office/word/2016/wordml/cid" xmlns:w16="http://schemas.microsoft.com/office/word/2018/wordml" xmlns:w16sdtdh="http://schemas.microsoft.com/office/word/2020/wordml/sdtdatahash" xmlns:w16se="http://schemas.microsoft.com/office/word/2015/wordml/symex" xmlns:wpg="http://schemas.microsoft.com/office/word/2010/wordprocessingGroup" xmlns:wpi="http://schemas.microsoft.com/office/word/2010/wordprocessingInk" xmlns:wne="http://schemas.microsoft.com/office/word/2006/wordml" xmlns:wps="http://schemas.microsoft.com/office/word/2010/wordprocessingShape" mc:Ignorable="w14 w15 w16se w16cid w16 w16cex w16sdtdh wp14">
+  <w:comment w:id="0" w:author="Collins Munene Kariuki" w:date="2024-04-30T16:01:00Z" w:initials="CK">
+    <w:p>
+      <w:r>
+        <w:rPr>
+          <w:rStyle w:val="CommentReference"/>
+        </w:rPr>
+        <w:annotationRef/>
+      </w:r>
+      <w:r>
+        <w:rPr>
+          <w:sz w:val="20"/>
+          <w:szCs w:val="20"/>
+        </w:rPr>
+        <w:t>Ignored.</w:t>
+      </w:r>
+    </w:p>
+  </w:comment>
+  <w:comment w:id="1" w:author="Collins Munene Kariuki" w:date="2024-04-30T16:02:00Z" w:initials="CK">
+    <w:p>
+      <w:r>
+        <w:rPr>
+          <w:rStyle w:val="CommentReference"/>
+        </w:rPr>
+        <w:annotationRef/>
+      </w:r>
+      <w:r>
+        <w:rPr>
+          <w:sz w:val="20"/>
+          <w:szCs w:val="20"/>
+        </w:rPr>
+        <w:t>Ignored.</w:t>
+      </w:r>
+    </w:p>
+  </w:comment>
+  <w:comment w:id="2" w:author="Collins Munene Kariuki" w:date="2024-04-30T16:35:00Z" w:initials="CK">
+    <w:p>
+      <w:r>
+        <w:rPr>
+          <w:rStyle w:val="CommentReference"/>
+        </w:rPr>
+        <w:annotationRef/>
+      </w:r>
+      <w:r>
+        <w:rPr>
+          <w:sz w:val="20"/>
+          <w:szCs w:val="20"/>
+        </w:rPr>
+        <w:t>Ignored.</w:t>
+      </w:r>
+    </w:p>
+  </w:comment>
+  <w:comment w:id="3" w:author="Collins Munene Kariuki" w:date="2024-04-30T16:37:00Z" w:initials="CK">
+    <w:p>
+      <w:r>
+        <w:rPr>
+          <w:rStyle w:val="CommentReference"/>
+        </w:rPr>
+        <w:annotationRef/>
+      </w:r>
+      <w:r>
+        <w:rPr>
+          <w:sz w:val="20"/>
+          <w:szCs w:val="20"/>
+        </w:rPr>
+        <w:t>Ignored.</w:t>
+      </w:r>
+    </w:p>
+  </w:comment>
+  <w:comment w:id="4" w:author="Collins Munene Kariuki" w:date="2024-04-30T16:52:00Z" w:initials="CK">
+    <w:p>
+      <w:r>
+        <w:rPr>
+          <w:rStyle w:val="CommentReference"/>
+        </w:rPr>
+        <w:annotationRef/>
+      </w:r>
+      <w:r>
+        <w:rPr>
+          <w:sz w:val="20"/>
+          <w:szCs w:val="20"/>
+        </w:rPr>
+        <w:t>Ignored.</w:t>
+      </w:r>
+    </w:p>
+  </w:comment>
+  <w:comment w:id="5" w:author="Collins Munene Kariuki" w:date="2024-04-30T17:02:00Z" w:initials="CK">
+    <w:p>
+      <w:r>
+        <w:rPr>
+          <w:rStyle w:val="CommentReference"/>
+        </w:rPr>
+        <w:annotationRef/>
+      </w:r>
+      <w:r>
+        <w:rPr>
+          <w:sz w:val="20"/>
+          <w:szCs w:val="20"/>
+        </w:rPr>
+        <w:t>Ignored.</w:t>
+      </w:r>
+    </w:p>
+  </w:comment>
+</w:comments>
+</file>
+
+<file path=word/commentsExtended.xml><?xml version="1.0" encoding="utf-8"?>
+<w15:commentsEx xmlns:wpc="http://schemas.microsoft.com/office/word/2010/wordprocessingCanvas" xmlns:cx="http://schemas.microsoft.com/office/drawing/2014/chartex" xmlns:cx1="http://schemas.microsoft.com/office/drawing/2015/9/8/chartex" xmlns:cx2="http://schemas.microsoft.com/office/drawing/2015/10/21/chartex" xmlns:cx3="http://schemas.microsoft.com/office/drawing/2016/5/9/chartex" xmlns:cx4="http://schemas.microsoft.com/office/drawing/2016/5/10/chartex" xmlns:cx5="http://schemas.microsoft.com/office/drawing/2016/5/11/chartex" xmlns:cx6="http://schemas.microsoft.com/office/drawing/2016/5/12/chartex" xmlns:cx7="http://schemas.microsoft.com/office/drawing/2016/5/13/chartex" xmlns:cx8="http://schemas.microsoft.com/office/drawing/2016/5/14/chartex" xmlns:mc="http://schemas.openxmlformats.org/markup-compatibility/2006" xmlns:aink="http://schemas.microsoft.com/office/drawing/2016/ink" xmlns:am3d="http://schemas.microsoft.com/office/drawing/2017/model3d" xmlns:o="urn:schemas-microsoft-com:office:office" xmlns:oel="http://schemas.microsoft.com/office/2019/extlst" xmlns:r="http://schemas.openxmlformats.org/officeDocument/2006/relationships" xmlns:m="http://schemas.openxmlformats.org/officeDocument/2006/math" xmlns:v="urn:schemas-microsoft-com:vml" xmlns:wp14="http://schemas.microsoft.com/office/word/2010/wordprocessingDrawing" xmlns:wp="http://schemas.openxmlformats.org/drawingml/2006/wordprocessingDrawing" xmlns:w10="urn:schemas-microsoft-com:office:word" xmlns:w="http://schemas.openxmlformats.org/wordprocessingml/2006/main" xmlns:w14="http://schemas.microsoft.com/office/word/2010/wordml" xmlns:w15="http://schemas.microsoft.com/office/word/2012/wordml" xmlns:w16cex="http://schemas.microsoft.com/office/word/2018/wordml/cex" xmlns:w16cid="http://schemas.microsoft.com/office/word/2016/wordml/cid" xmlns:w16="http://schemas.microsoft.com/office/word/2018/wordml" xmlns:w16sdtdh="http://schemas.microsoft.com/office/word/2020/wordml/sdtdatahash" xmlns:w16se="http://schemas.microsoft.com/office/word/2015/wordml/symex" xmlns:wpg="http://schemas.microsoft.com/office/word/2010/wordprocessingGroup" xmlns:wpi="http://schemas.microsoft.com/office/word/2010/wordprocessingInk" xmlns:wne="http://schemas.microsoft.com/office/word/2006/wordml" xmlns:wps="http://schemas.microsoft.com/office/word/2010/wordprocessingShape" mc:Ignorable="w14 w15 w16se w16cid w16 w16cex w16sdtdh wp14">
+  <w15:commentEx w15:paraId="74BEB436" w15:done="0"/>
+  <w15:commentEx w15:paraId="3E02DBE8" w15:done="0"/>
+  <w15:commentEx w15:paraId="214E646C" w15:done="0"/>
+  <w15:commentEx w15:paraId="1D1E9114" w15:done="0"/>
+  <w15:commentEx w15:paraId="62B81391" w15:done="0"/>
+  <w15:commentEx w15:paraId="00CF29A6" w15:done="0"/>
+</w15:commentsEx>
+</file>
+
+<file path=word/commentsExtensible.xml><?xml version="1.0" encoding="utf-8"?>
+<w16cex:commentsExtensible xmlns:wpc="http://schemas.microsoft.com/office/word/2010/wordprocessingCanvas" xmlns:cx="http://schemas.microsoft.com/office/drawing/2014/chartex" xmlns:cx1="http://schemas.microsoft.com/office/drawing/2015/9/8/chartex" xmlns:cx2="http://schemas.microsoft.com/office/drawing/2015/10/21/chartex" xmlns:cx3="http://schemas.microsoft.com/office/drawing/2016/5/9/chartex" xmlns:cx4="http://schemas.microsoft.com/office/drawing/2016/5/10/chartex" xmlns:cx5="http://schemas.microsoft.com/office/drawing/2016/5/11/chartex" xmlns:cx6="http://schemas.microsoft.com/office/drawing/2016/5/12/chartex" xmlns:cx7="http://schemas.microsoft.com/office/drawing/2016/5/13/chartex" xmlns:cx8="http://schemas.microsoft.com/office/drawing/2016/5/14/chartex" xmlns:cr="http://schemas.microsoft.com/office/comments/2020/reactions" xmlns:mc="http://schemas.openxmlformats.org/markup-compatibility/2006" xmlns:aink="http://schemas.microsoft.com/office/drawing/2016/ink" xmlns:am3d="http://schemas.microsoft.com/office/drawing/2017/model3d" xmlns:o="urn:schemas-microsoft-com:office:office" xmlns:oel="http://schemas.microsoft.com/office/2019/extlst" xmlns:r="http://schemas.openxmlformats.org/officeDocument/2006/relationships" xmlns:m="http://schemas.openxmlformats.org/officeDocument/2006/math" xmlns:v="urn:schemas-microsoft-com:vml" xmlns:wp14="http://schemas.microsoft.com/office/word/2010/wordprocessingDrawing" xmlns:wp="http://schemas.openxmlformats.org/drawingml/2006/wordprocessingDrawing" xmlns:w10="urn:schemas-microsoft-com:office:word" xmlns:w="http://schemas.openxmlformats.org/wordprocessingml/2006/main" xmlns:w14="http://schemas.microsoft.com/office/word/2010/wordml" xmlns:w15="http://schemas.microsoft.com/office/word/2012/wordml" xmlns:w16cex="http://schemas.microsoft.com/office/word/2018/wordml/cex" xmlns:w16cid="http://schemas.microsoft.com/office/word/2016/wordml/cid" xmlns:w16="http://schemas.microsoft.com/office/word/2018/wordml" xmlns:w16sdtdh="http://schemas.microsoft.com/office/word/2020/wordml/sdtdatahash" xmlns:w16se="http://schemas.microsoft.com/office/word/2015/wordml/symex" xmlns:wpg="http://schemas.microsoft.com/office/word/2010/wordprocessingGroup" xmlns:wpi="http://schemas.microsoft.com/office/word/2010/wordprocessingInk" xmlns:wne="http://schemas.microsoft.com/office/word/2006/wordml" xmlns:wps="http://schemas.microsoft.com/office/word/2010/wordprocessingShape" mc:Ignorable="w14 w15 w16se w16cid w16 w16cex w16sdtdh cr wp14">
+  <w16cex:commentExtensible w16cex:durableId="6ACB8E1B" w16cex:dateUtc="2024-04-30T23:01:00Z"/>
+  <w16cex:commentExtensible w16cex:durableId="74C2203D" w16cex:dateUtc="2024-04-30T23:02:00Z"/>
+  <w16cex:commentExtensible w16cex:durableId="2538A269" w16cex:dateUtc="2024-04-30T23:35:00Z"/>
+  <w16cex:commentExtensible w16cex:durableId="4B1D3CD3" w16cex:dateUtc="2024-04-30T23:37:00Z"/>
+  <w16cex:commentExtensible w16cex:durableId="012253BA" w16cex:dateUtc="2024-04-30T23:52:00Z"/>
+  <w16cex:commentExtensible w16cex:durableId="4BE4DFF8" w16cex:dateUtc="2024-05-01T00:02:00Z"/>
+</w16cex:commentsExtensible>
+</file>
+
+<file path=word/commentsIds.xml><?xml version="1.0" encoding="utf-8"?>
+<w16cid:commentsIds xmlns:wpc="http://schemas.microsoft.com/office/word/2010/wordprocessingCanvas" xmlns:cx="http://schemas.microsoft.com/office/drawing/2014/chartex" xmlns:cx1="http://schemas.microsoft.com/office/drawing/2015/9/8/chartex" xmlns:cx2="http://schemas.microsoft.com/office/drawing/2015/10/21/chartex" xmlns:cx3="http://schemas.microsoft.com/office/drawing/2016/5/9/chartex" xmlns:cx4="http://schemas.microsoft.com/office/drawing/2016/5/10/chartex" xmlns:cx5="http://schemas.microsoft.com/office/drawing/2016/5/11/chartex" xmlns:cx6="http://schemas.microsoft.com/office/drawing/2016/5/12/chartex" xmlns:cx7="http://schemas.microsoft.com/office/drawing/2016/5/13/chartex" xmlns:cx8="http://schemas.microsoft.com/office/drawing/2016/5/14/chartex" xmlns:mc="http://schemas.openxmlformats.org/markup-compatibility/2006" xmlns:aink="http://schemas.microsoft.com/office/drawing/2016/ink" xmlns:am3d="http://schemas.microsoft.com/office/drawing/2017/model3d" xmlns:o="urn:schemas-microsoft-com:office:office" xmlns:oel="http://schemas.microsoft.com/office/2019/extlst" xmlns:r="http://schemas.openxmlformats.org/officeDocument/2006/relationships" xmlns:m="http://schemas.openxmlformats.org/officeDocument/2006/math" xmlns:v="urn:schemas-microsoft-com:vml" xmlns:wp14="http://schemas.microsoft.com/office/word/2010/wordprocessingDrawing" xmlns:wp="http://schemas.openxmlformats.org/drawingml/2006/wordprocessingDrawing" xmlns:w10="urn:schemas-microsoft-com:office:word" xmlns:w="http://schemas.openxmlformats.org/wordprocessingml/2006/main" xmlns:w14="http://schemas.microsoft.com/office/word/2010/wordml" xmlns:w15="http://schemas.microsoft.com/office/word/2012/wordml" xmlns:w16cex="http://schemas.microsoft.com/office/word/2018/wordml/cex" xmlns:w16cid="http://schemas.microsoft.com/office/word/2016/wordml/cid" xmlns:w16="http://schemas.microsoft.com/office/word/2018/wordml" xmlns:w16sdtdh="http://schemas.microsoft.com/office/word/2020/wordml/sdtdatahash" xmlns:w16se="http://schemas.microsoft.com/office/word/2015/wordml/symex" xmlns:wpg="http://schemas.microsoft.com/office/word/2010/wordprocessingGroup" xmlns:wpi="http://schemas.microsoft.com/office/word/2010/wordprocessingInk" xmlns:wne="http://schemas.microsoft.com/office/word/2006/wordml" xmlns:wps="http://schemas.microsoft.com/office/word/2010/wordprocessingShape" mc:Ignorable="w14 w15 w16se w16cid w16 w16cex w16sdtdh wp14">
+  <w16cid:commentId w16cid:paraId="74BEB436" w16cid:durableId="6ACB8E1B"/>
+  <w16cid:commentId w16cid:paraId="3E02DBE8" w16cid:durableId="74C2203D"/>
+  <w16cid:commentId w16cid:paraId="214E646C" w16cid:durableId="2538A269"/>
+  <w16cid:commentId w16cid:paraId="1D1E9114" w16cid:durableId="4B1D3CD3"/>
+  <w16cid:commentId w16cid:paraId="62B81391" w16cid:durableId="012253BA"/>
+  <w16cid:commentId w16cid:paraId="00CF29A6" w16cid:durableId="4BE4DFF8"/>
+</w16cid:commentsIds>
 </file>
 
 <file path=word/numbering.xml><?xml version="1.0" encoding="utf-8"?>
@@ -478,6 +766,14 @@
     <w:abstractNumId w:val="0"/>
   </w:num>
 </w:numbering>
+</file>
+
+<file path=word/people.xml><?xml version="1.0" encoding="utf-8"?>
+<w15:people xmlns:wpc="http://schemas.microsoft.com/office/word/2010/wordprocessingCanvas" xmlns:cx="http://schemas.microsoft.com/office/drawing/2014/chartex" xmlns:cx1="http://schemas.microsoft.com/office/drawing/2015/9/8/chartex" xmlns:cx2="http://schemas.microsoft.com/office/drawing/2015/10/21/chartex" xmlns:cx3="http://schemas.microsoft.com/office/drawing/2016/5/9/chartex" xmlns:cx4="http://schemas.microsoft.com/office/drawing/2016/5/10/chartex" xmlns:cx5="http://schemas.microsoft.com/office/drawing/2016/5/11/chartex" xmlns:cx6="http://schemas.microsoft.com/office/drawing/2016/5/12/chartex" xmlns:cx7="http://schemas.microsoft.com/office/drawing/2016/5/13/chartex" xmlns:cx8="http://schemas.microsoft.com/office/drawing/2016/5/14/chartex" xmlns:mc="http://schemas.openxmlformats.org/markup-compatibility/2006" xmlns:aink="http://schemas.microsoft.com/office/drawing/2016/ink" xmlns:am3d="http://schemas.microsoft.com/office/drawing/2017/model3d" xmlns:o="urn:schemas-microsoft-com:office:office" xmlns:oel="http://schemas.microsoft.com/office/2019/extlst" xmlns:r="http://schemas.openxmlformats.org/officeDocument/2006/relationships" xmlns:m="http://schemas.openxmlformats.org/officeDocument/2006/math" xmlns:v="urn:schemas-microsoft-com:vml" xmlns:wp14="http://schemas.microsoft.com/office/word/2010/wordprocessingDrawing" xmlns:wp="http://schemas.openxmlformats.org/drawingml/2006/wordprocessingDrawing" xmlns:w10="urn:schemas-microsoft-com:office:word" xmlns:w="http://schemas.openxmlformats.org/wordprocessingml/2006/main" xmlns:w14="http://schemas.microsoft.com/office/word/2010/wordml" xmlns:w15="http://schemas.microsoft.com/office/word/2012/wordml" xmlns:w16cex="http://schemas.microsoft.com/office/word/2018/wordml/cex" xmlns:w16cid="http://schemas.microsoft.com/office/word/2016/wordml/cid" xmlns:w16="http://schemas.microsoft.com/office/word/2018/wordml" xmlns:w16sdtdh="http://schemas.microsoft.com/office/word/2020/wordml/sdtdatahash" xmlns:w16se="http://schemas.microsoft.com/office/word/2015/wordml/symex" xmlns:wpg="http://schemas.microsoft.com/office/word/2010/wordprocessingGroup" xmlns:wpi="http://schemas.microsoft.com/office/word/2010/wordprocessingInk" xmlns:wne="http://schemas.microsoft.com/office/word/2006/wordml" xmlns:wps="http://schemas.microsoft.com/office/word/2010/wordprocessingShape" mc:Ignorable="w14 w15 w16se w16cid w16 w16cex w16sdtdh wp14">
+  <w15:person w15:author="Collins Munene Kariuki">
+    <w15:presenceInfo w15:providerId="AD" w15:userId="S::cmka2020@mymail.pomona.edu::90d1498a-848b-4f42-85ba-44ff7eb7a58d"/>
+  </w15:person>
+</w15:people>
 </file>
 
 <file path=word/styles.xml><?xml version="1.0" encoding="utf-8"?>
@@ -1418,6 +1714,74 @@
       <w:spacing w:val="5"/>
     </w:rPr>
   </w:style>
+  <w:style w:type="character" w:styleId="CommentReference">
+    <w:name w:val="annotation reference"/>
+    <w:basedOn w:val="DefaultParagraphFont"/>
+    <w:uiPriority w:val="99"/>
+    <w:semiHidden/>
+    <w:unhideWhenUsed/>
+    <w:rsid w:val="00F14D91"/>
+    <w:rPr>
+      <w:sz w:val="16"/>
+      <w:szCs w:val="16"/>
+    </w:rPr>
+  </w:style>
+  <w:style w:type="paragraph" w:styleId="CommentText">
+    <w:name w:val="annotation text"/>
+    <w:basedOn w:val="Normal"/>
+    <w:link w:val="CommentTextChar"/>
+    <w:uiPriority w:val="99"/>
+    <w:semiHidden/>
+    <w:unhideWhenUsed/>
+    <w:rsid w:val="00F14D91"/>
+    <w:pPr>
+      <w:spacing w:line="240" w:lineRule="auto"/>
+    </w:pPr>
+    <w:rPr>
+      <w:sz w:val="20"/>
+      <w:szCs w:val="20"/>
+    </w:rPr>
+  </w:style>
+  <w:style w:type="character" w:customStyle="1" w:styleId="CommentTextChar">
+    <w:name w:val="Comment Text Char"/>
+    <w:basedOn w:val="DefaultParagraphFont"/>
+    <w:link w:val="CommentText"/>
+    <w:uiPriority w:val="99"/>
+    <w:semiHidden/>
+    <w:rsid w:val="00F14D91"/>
+    <w:rPr>
+      <w:sz w:val="20"/>
+      <w:szCs w:val="20"/>
+    </w:rPr>
+  </w:style>
+  <w:style w:type="paragraph" w:styleId="CommentSubject">
+    <w:name w:val="annotation subject"/>
+    <w:basedOn w:val="CommentText"/>
+    <w:next w:val="CommentText"/>
+    <w:link w:val="CommentSubjectChar"/>
+    <w:uiPriority w:val="99"/>
+    <w:semiHidden/>
+    <w:unhideWhenUsed/>
+    <w:rsid w:val="00F14D91"/>
+    <w:rPr>
+      <w:b/>
+      <w:bCs/>
+    </w:rPr>
+  </w:style>
+  <w:style w:type="character" w:customStyle="1" w:styleId="CommentSubjectChar">
+    <w:name w:val="Comment Subject Char"/>
+    <w:basedOn w:val="CommentTextChar"/>
+    <w:link w:val="CommentSubject"/>
+    <w:uiPriority w:val="99"/>
+    <w:semiHidden/>
+    <w:rsid w:val="00F14D91"/>
+    <w:rPr>
+      <w:b/>
+      <w:bCs/>
+      <w:sz w:val="20"/>
+      <w:szCs w:val="20"/>
+    </w:rPr>
+  </w:style>
 </w:styles>
 </file>
 

</xml_diff>